<commit_message>
modification de style sur l'appi en particulier la partie settings
</commit_message>
<xml_diff>
--- a/WebApplication4/Content/Devis2018_6/Devis_All_NS_Reneco_commande 6 - 30 juin 2018.docx
+++ b/WebApplication4/Content/Devis2018_6/Devis_All_NS_Reneco_commande 6 - 30 juin 2018.docx
@@ -850,7 +850,7 @@
                 <w:szCs w:val="16"/>
                 <w:lang w:val="fr-FR"/>
               </w:rPr>
-              <w:t>13/07/2018</w:t>
+              <w:t>16/07/2018</w:t>
             </w:r>
           </w:p>
         </w:tc>
@@ -970,7 +970,7 @@
                 <w:szCs w:val="16"/>
                 <w:lang w:val="fr-FR"/>
               </w:rPr>
-              <w:t>13/07/2018</w:t>
+              <w:t>16/07/2018</w:t>
             </w:r>
           </w:p>
         </w:tc>
@@ -2244,7 +2244,7 @@
               <w:rPr>
                 <w:lang w:val="fr-FR"/>
               </w:rPr>
-              <w:t>1230€</w:t>
+              <w:t>2785€</w:t>
             </w:r>
           </w:p>
         </w:tc>
@@ -2377,7 +2377,7 @@
                 <w:szCs w:val="21"/>
                 <w:lang w:eastAsia="fr-FR"/>
               </w:rPr>
-              <w:t>24470</w:t>
+              <w:t>26025</w:t>
             </w:r>
             <w:r>
               <w:rPr>
@@ -2598,7 +2598,7 @@
       <w:proofErr w:type="spellStart"/>
       <w:proofErr w:type="spellEnd"/>
       <w:r>
-        <w:t>50330</w:t>
+        <w:t>51885</w:t>
       </w:r>
       <w:r>
         <w:t>€</w:t>

</xml_diff>